<commit_message>
Updated version of Hw 1.1
</commit_message>
<xml_diff>
--- a/HW1/Hw1.docx
+++ b/HW1/Hw1.docx
@@ -141,13 +141,7 @@
                               <w:rPr>
                                 <w:rFonts w:ascii="Tahoma" w:hAnsi="Tahoma" w:cs="Tahoma"/>
                               </w:rPr>
-                              <w:t xml:space="preserve"> </w:t>
-                            </w:r>
-                            <w:r>
-                              <w:rPr>
-                                <w:rFonts w:ascii="Tahoma" w:hAnsi="Tahoma" w:cs="Tahoma"/>
-                              </w:rPr>
-                              <w:t>318400165</w:t>
+                              <w:t xml:space="preserve"> 318400165</w:t>
                             </w:r>
                           </w:p>
                           <w:p>
@@ -207,12 +201,21 @@
                               </w:rPr>
                               <w:t xml:space="preserve"> </w:t>
                             </w:r>
+                            <w:proofErr w:type="spellStart"/>
                             <w:r>
                               <w:rPr>
                                 <w:rFonts w:ascii="Tahoma" w:hAnsi="Tahoma" w:cs="Tahoma"/>
                                 <w:rtl/>
                               </w:rPr>
-                              <w:t>חליפא - 209404425</w:t>
+                              <w:t>חליפא</w:t>
+                            </w:r>
+                            <w:proofErr w:type="spellEnd"/>
+                            <w:r>
+                              <w:rPr>
+                                <w:rFonts w:ascii="Tahoma" w:hAnsi="Tahoma" w:cs="Tahoma"/>
+                                <w:rtl/>
+                              </w:rPr>
+                              <w:t xml:space="preserve"> - 209404425</w:t>
                             </w:r>
                           </w:p>
                           <w:p>
@@ -231,8 +234,18 @@
                                 <w:color w:val="000000"/>
                                 <w:rtl/>
                               </w:rPr>
-                              <w:t>בר לייבוביץ</w:t>
+                              <w:t xml:space="preserve">בר </w:t>
                             </w:r>
+                            <w:proofErr w:type="spellStart"/>
+                            <w:r>
+                              <w:rPr>
+                                <w:rFonts w:ascii="Tahoma" w:hAnsi="Tahoma" w:cs="Tahoma"/>
+                                <w:color w:val="000000"/>
+                                <w:rtl/>
+                              </w:rPr>
+                              <w:t>לייבוביץ</w:t>
+                            </w:r>
+                            <w:proofErr w:type="spellEnd"/>
                             <w:r>
                               <w:rPr>
                                 <w:rFonts w:ascii="Tahoma" w:hAnsi="Tahoma" w:cs="Tahoma"/>
@@ -969,6 +982,7 @@
               </w:rPr>
               <w:t xml:space="preserve">מקום עבודה: </w:t>
             </w:r>
+            <w:proofErr w:type="spellStart"/>
             <w:r>
               <w:rPr>
                 <w:rFonts w:ascii="Arial" w:eastAsia="Times New Roman" w:hAnsi="Arial" w:cs="Arial"/>
@@ -978,6 +992,7 @@
               </w:rPr>
               <w:t>machinesCombined</w:t>
             </w:r>
+            <w:proofErr w:type="spellEnd"/>
           </w:p>
           <w:p>
             <w:pPr>
@@ -1299,7 +1314,16 @@
           <w:bCs/>
           <w:u w:val="single"/>
         </w:rPr>
-        <w:t>Empathy map</w:t>
+        <w:t xml:space="preserve">Empathy </w:t>
+      </w:r>
+      <w:proofErr w:type="gramStart"/>
+      <w:r>
+        <w:rPr>
+          <w:b/>
+          <w:bCs/>
+          <w:u w:val="single"/>
+        </w:rPr>
+        <w:t>map</w:t>
       </w:r>
       <w:r>
         <w:rPr>
@@ -1311,6 +1335,7 @@
         </w:rPr>
         <w:t xml:space="preserve"> :</w:t>
       </w:r>
+      <w:proofErr w:type="gramEnd"/>
     </w:p>
     <w:p>
       <w:pPr>
@@ -3565,9 +3590,11 @@
         </w:rPr>
         <w:t xml:space="preserve"> - </w:t>
       </w:r>
+      <w:proofErr w:type="spellStart"/>
       <w:r>
         <w:t>coPilot</w:t>
       </w:r>
+      <w:proofErr w:type="spellEnd"/>
       <w:r>
         <w:rPr>
           <w:rFonts w:cs="Arial"/>
@@ -3641,6 +3668,7 @@
           <w:u w:val="single"/>
         </w:rPr>
       </w:pPr>
+      <w:proofErr w:type="gramStart"/>
       <w:r>
         <w:rPr>
           <w:b/>
@@ -3650,6 +3678,7 @@
         <w:lastRenderedPageBreak/>
         <w:t>convergent  thinking</w:t>
       </w:r>
+      <w:proofErr w:type="gramEnd"/>
     </w:p>
     <w:p>
       <w:pPr>
@@ -5024,38 +5053,20 @@
       </w:pPr>
       <w:r>
         <w:rPr>
-          <w:b/>
-          <w:bCs/>
-          <w:u w:val="single"/>
-        </w:rPr>
-        <w:t>Prototype</w:t>
-      </w:r>
-    </w:p>
-    <w:p>
-      <w:r>
-        <w:rPr>
           <w:noProof/>
         </w:rPr>
         <w:drawing>
-          <wp:anchor distT="0" distB="0" distL="114300" distR="114300" simplePos="0" relativeHeight="251660800" behindDoc="1" locked="0" layoutInCell="1" allowOverlap="1" wp14:anchorId="0FEB0F46" wp14:editId="51F1D289">
+          <wp:anchor distT="0" distB="0" distL="114300" distR="114300" simplePos="0" relativeHeight="251660800" behindDoc="1" locked="0" layoutInCell="1" allowOverlap="1" wp14:anchorId="0FEB0F46" wp14:editId="2256F16A">
             <wp:simplePos x="0" y="0"/>
             <wp:positionH relativeFrom="column">
-              <wp:posOffset>-259976</wp:posOffset>
+              <wp:posOffset>467360</wp:posOffset>
             </wp:positionH>
             <wp:positionV relativeFrom="paragraph">
-              <wp:posOffset>108174</wp:posOffset>
+              <wp:posOffset>390525</wp:posOffset>
             </wp:positionV>
-            <wp:extent cx="5274310" cy="3640455"/>
-            <wp:effectExtent l="0" t="0" r="2540" b="0"/>
-            <wp:wrapTight wrapText="bothSides">
-              <wp:wrapPolygon edited="0">
-                <wp:start x="0" y="0"/>
-                <wp:lineTo x="0" y="21476"/>
-                <wp:lineTo x="21532" y="21476"/>
-                <wp:lineTo x="21532" y="0"/>
-                <wp:lineTo x="0" y="0"/>
-              </wp:wrapPolygon>
-            </wp:wrapTight>
+            <wp:extent cx="4156710" cy="2868930"/>
+            <wp:effectExtent l="0" t="0" r="0" b="7620"/>
+            <wp:wrapTopAndBottom/>
             <wp:docPr id="124265932" name="Picture 1" descr="A graph with a line and a line&#10;&#10;Description automatically generated with medium confidence"/>
             <wp:cNvGraphicFramePr>
               <a:graphicFrameLocks xmlns:a="http://schemas.openxmlformats.org/drawingml/2006/main" noChangeAspect="1"/>
@@ -5082,7 +5093,7 @@
                   <pic:spPr>
                     <a:xfrm>
                       <a:off x="0" y="0"/>
-                      <a:ext cx="5274310" cy="3640455"/>
+                      <a:ext cx="4156710" cy="2868930"/>
                     </a:xfrm>
                     <a:prstGeom prst="rect">
                       <a:avLst/>
@@ -5091,9 +5102,99 @@
                 </pic:pic>
               </a:graphicData>
             </a:graphic>
+            <wp14:sizeRelH relativeFrom="margin">
+              <wp14:pctWidth>0</wp14:pctWidth>
+            </wp14:sizeRelH>
+            <wp14:sizeRelV relativeFrom="margin">
+              <wp14:pctHeight>0</wp14:pctHeight>
+            </wp14:sizeRelV>
           </wp:anchor>
         </w:drawing>
       </w:r>
+      <w:r>
+        <w:rPr>
+          <w:b/>
+          <w:bCs/>
+          <w:u w:val="single"/>
+        </w:rPr>
+        <w:t>Prototype</w:t>
+      </w:r>
+    </w:p>
+    <w:p>
+      <w:pPr>
+        <w:rPr>
+          <w:rtl/>
+        </w:rPr>
+      </w:pPr>
+      <w:r>
+        <w:rPr>
+          <w:noProof/>
+        </w:rPr>
+        <w:drawing>
+          <wp:anchor distT="0" distB="0" distL="114300" distR="114300" simplePos="0" relativeHeight="251661824" behindDoc="1" locked="0" layoutInCell="1" allowOverlap="1" wp14:anchorId="3EC2892D" wp14:editId="6E4387C0">
+            <wp:simplePos x="0" y="0"/>
+            <wp:positionH relativeFrom="column">
+              <wp:posOffset>-645160</wp:posOffset>
+            </wp:positionH>
+            <wp:positionV relativeFrom="paragraph">
+              <wp:posOffset>3413760</wp:posOffset>
+            </wp:positionV>
+            <wp:extent cx="2642498" cy="3260955"/>
+            <wp:effectExtent l="0" t="0" r="5715" b="0"/>
+            <wp:wrapTight wrapText="bothSides">
+              <wp:wrapPolygon edited="0">
+                <wp:start x="0" y="0"/>
+                <wp:lineTo x="0" y="21453"/>
+                <wp:lineTo x="21491" y="21453"/>
+                <wp:lineTo x="21491" y="0"/>
+                <wp:lineTo x="0" y="0"/>
+              </wp:wrapPolygon>
+            </wp:wrapTight>
+            <wp:docPr id="2089331610" name="Picture 5"/>
+            <wp:cNvGraphicFramePr>
+              <a:graphicFrameLocks xmlns:a="http://schemas.openxmlformats.org/drawingml/2006/main" noChangeAspect="1"/>
+            </wp:cNvGraphicFramePr>
+            <a:graphic xmlns:a="http://schemas.openxmlformats.org/drawingml/2006/main">
+              <a:graphicData uri="http://schemas.openxmlformats.org/drawingml/2006/picture">
+                <pic:pic xmlns:pic="http://schemas.openxmlformats.org/drawingml/2006/picture">
+                  <pic:nvPicPr>
+                    <pic:cNvPr id="0" name="Picture 11"/>
+                    <pic:cNvPicPr>
+                      <a:picLocks noChangeAspect="1" noChangeArrowheads="1"/>
+                    </pic:cNvPicPr>
+                  </pic:nvPicPr>
+                  <pic:blipFill>
+                    <a:blip r:embed="rId10">
+                      <a:extLst>
+                        <a:ext uri="{28A0092B-C50C-407E-A947-70E740481C1C}">
+                          <a14:useLocalDpi xmlns:a14="http://schemas.microsoft.com/office/drawing/2010/main" val="0"/>
+                        </a:ext>
+                      </a:extLst>
+                    </a:blip>
+                    <a:srcRect/>
+                    <a:stretch>
+                      <a:fillRect/>
+                    </a:stretch>
+                  </pic:blipFill>
+                  <pic:spPr bwMode="auto">
+                    <a:xfrm>
+                      <a:off x="0" y="0"/>
+                      <a:ext cx="2642498" cy="3260955"/>
+                    </a:xfrm>
+                    <a:prstGeom prst="rect">
+                      <a:avLst/>
+                    </a:prstGeom>
+                    <a:noFill/>
+                    <a:ln>
+                      <a:noFill/>
+                    </a:ln>
+                  </pic:spPr>
+                </pic:pic>
+              </a:graphicData>
+            </a:graphic>
+          </wp:anchor>
+        </w:drawing>
+      </w:r>
     </w:p>
     <w:p>
       <w:pPr>
@@ -5102,25 +5203,66 @@
           <w:rtl/>
         </w:rPr>
       </w:pPr>
+    </w:p>
+    <w:p>
+      <w:pPr>
+        <w:pStyle w:val="ListParagraph"/>
+        <w:rPr>
+          <w:rtl/>
+        </w:rPr>
+      </w:pPr>
+    </w:p>
+    <w:p>
+      <w:pPr>
+        <w:pStyle w:val="ListParagraph"/>
+        <w:rPr>
+          <w:rtl/>
+        </w:rPr>
+      </w:pPr>
       <w:r>
         <w:rPr>
           <w:rFonts w:hint="cs"/>
           <w:rtl/>
         </w:rPr>
-        <w:t xml:space="preserve">באופן כללי הדאשבורד מכיל </w:t>
-      </w:r>
+        <w:t xml:space="preserve">באופן כללי </w:t>
+      </w:r>
+      <w:proofErr w:type="spellStart"/>
       <w:r>
         <w:rPr>
           <w:rFonts w:hint="cs"/>
           <w:rtl/>
         </w:rPr>
-        <w:t>גרף שמציג למנהל נתונים מעניינים ורלוונטים</w:t>
-      </w:r>
+        <w:t>הדאשבורד</w:t>
+      </w:r>
+      <w:proofErr w:type="spellEnd"/>
       <w:r>
         <w:rPr>
           <w:rFonts w:hint="cs"/>
           <w:rtl/>
         </w:rPr>
+        <w:t xml:space="preserve"> מכיל </w:t>
+      </w:r>
+      <w:r>
+        <w:rPr>
+          <w:rFonts w:hint="cs"/>
+          <w:rtl/>
+        </w:rPr>
+        <w:t xml:space="preserve">גרף שמציג למנהל נתונים מעניינים </w:t>
+      </w:r>
+      <w:proofErr w:type="spellStart"/>
+      <w:r>
+        <w:rPr>
+          <w:rFonts w:hint="cs"/>
+          <w:rtl/>
+        </w:rPr>
+        <w:t>ורלוונטים</w:t>
+      </w:r>
+      <w:proofErr w:type="spellEnd"/>
+      <w:r>
+        <w:rPr>
+          <w:rFonts w:hint="cs"/>
+          <w:rtl/>
+        </w:rPr>
         <w:t xml:space="preserve"> עבור </w:t>
       </w:r>
       <w:r>
@@ -5157,28 +5299,110 @@
           <w:rFonts w:hint="cs"/>
           <w:rtl/>
         </w:rPr>
-        <w:t>המנהל יכול לשנות את סוג הנתון שמוצג לו בגרף (עקומת למידה, תרומה לפרוייקט, שעות עבודה...)</w:t>
+        <w:t xml:space="preserve">המנהל יכול לשנות את סוג הנתון שמוצג לו בגרף (עקומת למידה, תרומה </w:t>
+      </w:r>
+      <w:proofErr w:type="spellStart"/>
+      <w:r>
+        <w:rPr>
+          <w:rFonts w:hint="cs"/>
+          <w:rtl/>
+        </w:rPr>
+        <w:t>לפרוייקט</w:t>
+      </w:r>
+      <w:proofErr w:type="spellEnd"/>
+      <w:r>
+        <w:rPr>
+          <w:rFonts w:hint="cs"/>
+          <w:rtl/>
+        </w:rPr>
+        <w:t>, שעות עבודה...)</w:t>
       </w:r>
     </w:p>
     <w:p>
       <w:pPr>
         <w:pStyle w:val="ListParagraph"/>
         <w:rPr>
+          <w:rtl/>
+        </w:rPr>
+      </w:pPr>
+      <w:r>
+        <w:rPr>
+          <w:noProof/>
+        </w:rPr>
+        <w:drawing>
+          <wp:anchor distT="0" distB="0" distL="114300" distR="114300" simplePos="0" relativeHeight="251662848" behindDoc="0" locked="0" layoutInCell="1" allowOverlap="1" wp14:anchorId="284934C2" wp14:editId="6F2C4ADF">
+            <wp:simplePos x="0" y="0"/>
+            <wp:positionH relativeFrom="margin">
+              <wp:align>right</wp:align>
+            </wp:positionH>
+            <wp:positionV relativeFrom="paragraph">
+              <wp:posOffset>1562100</wp:posOffset>
+            </wp:positionV>
+            <wp:extent cx="3214370" cy="2141855"/>
+            <wp:effectExtent l="0" t="0" r="5080" b="0"/>
+            <wp:wrapSquare wrapText="bothSides"/>
+            <wp:docPr id="1917883080" name="Picture 4"/>
+            <wp:cNvGraphicFramePr>
+              <a:graphicFrameLocks xmlns:a="http://schemas.openxmlformats.org/drawingml/2006/main" noChangeAspect="1"/>
+            </wp:cNvGraphicFramePr>
+            <a:graphic xmlns:a="http://schemas.openxmlformats.org/drawingml/2006/main">
+              <a:graphicData uri="http://schemas.openxmlformats.org/drawingml/2006/picture">
+                <pic:pic xmlns:pic="http://schemas.openxmlformats.org/drawingml/2006/picture">
+                  <pic:nvPicPr>
+                    <pic:cNvPr id="0" name="Picture 10"/>
+                    <pic:cNvPicPr>
+                      <a:picLocks noChangeAspect="1" noChangeArrowheads="1"/>
+                    </pic:cNvPicPr>
+                  </pic:nvPicPr>
+                  <pic:blipFill>
+                    <a:blip r:embed="rId11" cstate="print">
+                      <a:extLst>
+                        <a:ext uri="{28A0092B-C50C-407E-A947-70E740481C1C}">
+                          <a14:useLocalDpi xmlns:a14="http://schemas.microsoft.com/office/drawing/2010/main" val="0"/>
+                        </a:ext>
+                      </a:extLst>
+                    </a:blip>
+                    <a:srcRect/>
+                    <a:stretch>
+                      <a:fillRect/>
+                    </a:stretch>
+                  </pic:blipFill>
+                  <pic:spPr bwMode="auto">
+                    <a:xfrm>
+                      <a:off x="0" y="0"/>
+                      <a:ext cx="3214370" cy="2141855"/>
+                    </a:xfrm>
+                    <a:prstGeom prst="rect">
+                      <a:avLst/>
+                    </a:prstGeom>
+                    <a:noFill/>
+                    <a:ln>
+                      <a:noFill/>
+                    </a:ln>
+                  </pic:spPr>
+                </pic:pic>
+              </a:graphicData>
+            </a:graphic>
+            <wp14:sizeRelH relativeFrom="margin">
+              <wp14:pctWidth>0</wp14:pctWidth>
+            </wp14:sizeRelH>
+            <wp14:sizeRelV relativeFrom="margin">
+              <wp14:pctHeight>0</wp14:pctHeight>
+            </wp14:sizeRelV>
+          </wp:anchor>
+        </w:drawing>
+      </w:r>
+      <w:r>
+        <w:rPr>
           <w:rFonts w:hint="cs"/>
           <w:rtl/>
         </w:rPr>
-      </w:pPr>
-      <w:r>
-        <w:rPr>
-          <w:rFonts w:hint="cs"/>
-          <w:rtl/>
-        </w:rPr>
         <w:t>בנוסף לכך ניתן לעדכן את סוג הגרף שמוצג.</w:t>
       </w:r>
     </w:p>
     <w:sectPr>
-      <w:headerReference w:type="default" r:id="rId10"/>
-      <w:footerReference w:type="default" r:id="rId11"/>
+      <w:headerReference w:type="default" r:id="rId12"/>
+      <w:footerReference w:type="default" r:id="rId13"/>
       <w:pgSz w:w="11906" w:h="16838"/>
       <w:pgMar w:top="1440" w:right="1800" w:bottom="1440" w:left="1800" w:header="708" w:footer="708" w:gutter="0"/>
       <w:pgBorders w:offsetFrom="page">

</xml_diff>